<commit_message>
ssh creditial added to report
</commit_message>
<xml_diff>
--- a/CSE135-HW1.docx
+++ b/CSE135-HW1.docx
@@ -62,8 +62,6 @@
           <w:t>http://157.230.57.144</w:t>
         </w:r>
       </w:hyperlink>
-      <w:bookmarkStart w:id="0" w:name="_GoBack"/>
-      <w:bookmarkEnd w:id="0"/>
     </w:p>
     <w:p>
       <w:pPr>
@@ -87,6 +85,82 @@
       <w:pPr>
         <w:pStyle w:val="Body"/>
         <w:numPr>
+          <w:ilvl w:val="1"/>
+          <w:numId w:val="4"/>
+        </w:numPr>
+        <w:rPr>
+          <w:rFonts w:ascii="Cambria" w:hAnsi="Cambria"/>
+        </w:rPr>
+      </w:pPr>
+      <w:r>
+        <w:rPr>
+          <w:rFonts w:ascii="Cambria" w:hAnsi="Cambria"/>
+        </w:rPr>
+        <w:t xml:space="preserve">Or you can </w:t>
+      </w:r>
+      <w:proofErr w:type="spellStart"/>
+      <w:r>
+        <w:rPr>
+          <w:rFonts w:ascii="Cambria" w:hAnsi="Cambria"/>
+        </w:rPr>
+        <w:t>ssh</w:t>
+      </w:r>
+      <w:proofErr w:type="spellEnd"/>
+      <w:r>
+        <w:rPr>
+          <w:rFonts w:ascii="Cambria" w:hAnsi="Cambria"/>
+        </w:rPr>
+        <w:t xml:space="preserve"> to our server directly</w:t>
+      </w:r>
+    </w:p>
+    <w:p>
+      <w:pPr>
+        <w:pStyle w:val="Body"/>
+        <w:numPr>
+          <w:ilvl w:val="2"/>
+          <w:numId w:val="4"/>
+        </w:numPr>
+        <w:rPr>
+          <w:rFonts w:ascii="Courier New" w:hAnsi="Courier New" w:cs="Courier New"/>
+        </w:rPr>
+      </w:pPr>
+      <w:proofErr w:type="spellStart"/>
+      <w:r>
+        <w:rPr>
+          <w:rFonts w:ascii="Courier New" w:hAnsi="Courier New" w:cs="Courier New"/>
+        </w:rPr>
+        <w:t>ssh</w:t>
+      </w:r>
+      <w:proofErr w:type="spellEnd"/>
+      <w:r>
+        <w:rPr>
+          <w:rFonts w:ascii="Courier New" w:hAnsi="Courier New" w:cs="Courier New"/>
+        </w:rPr>
+        <w:t xml:space="preserve"> root@157.230.57.144</w:t>
+      </w:r>
+    </w:p>
+    <w:p>
+      <w:pPr>
+        <w:pStyle w:val="Body"/>
+        <w:numPr>
+          <w:ilvl w:val="2"/>
+          <w:numId w:val="4"/>
+        </w:numPr>
+        <w:rPr>
+          <w:rFonts w:ascii="Cambria" w:hAnsi="Cambria"/>
+        </w:rPr>
+      </w:pPr>
+      <w:r>
+        <w:rPr>
+          <w:rFonts w:ascii="Cambria" w:hAnsi="Cambria"/>
+        </w:rPr>
+        <w:t>password: cse135wi19</w:t>
+      </w:r>
+    </w:p>
+    <w:p>
+      <w:pPr>
+        <w:pStyle w:val="Body"/>
+        <w:numPr>
           <w:ilvl w:val="0"/>
           <w:numId w:val="4"/>
         </w:numPr>
@@ -150,11 +224,19 @@
         </w:rPr>
         <w:t xml:space="preserve">Files under html directory: </w:t>
       </w:r>
-      <w:r>
-        <w:rPr>
-          <w:rFonts w:ascii="Courier New" w:hAnsi="Courier New" w:cs="Courier New"/>
-        </w:rPr>
-        <w:t xml:space="preserve">custom_403.html  custom_404.html  favicon.png  index.html  index.nginx-debian.html  </w:t>
+      <w:proofErr w:type="gramStart"/>
+      <w:r>
+        <w:rPr>
+          <w:rFonts w:ascii="Courier New" w:hAnsi="Courier New" w:cs="Courier New"/>
+        </w:rPr>
+        <w:t>custom_403.html  custom_404.html</w:t>
+      </w:r>
+      <w:proofErr w:type="gramEnd"/>
+      <w:r>
+        <w:rPr>
+          <w:rFonts w:ascii="Courier New" w:hAnsi="Courier New" w:cs="Courier New"/>
+        </w:rPr>
+        <w:t xml:space="preserve">  favicon.png  index.html  index.nginx-debian.html  </w:t>
       </w:r>
       <w:proofErr w:type="spellStart"/>
       <w:r>
@@ -176,6 +258,8 @@
         </w:rPr>
         <w:t xml:space="preserve">  test.css  test.html  test.jpg</w:t>
       </w:r>
+      <w:bookmarkStart w:id="0" w:name="_GoBack"/>
+      <w:bookmarkEnd w:id="0"/>
     </w:p>
     <w:p>
       <w:pPr>
@@ -195,6 +279,7 @@
         <w:t xml:space="preserve">Link to your </w:t>
       </w:r>
       <w:proofErr w:type="spellStart"/>
+      <w:proofErr w:type="gramStart"/>
       <w:r>
         <w:rPr>
           <w:rFonts w:ascii="Courier New" w:hAnsi="Courier New" w:cs="Courier New"/>
@@ -208,6 +293,7 @@
         </w:rPr>
         <w:t>( )</w:t>
       </w:r>
+      <w:proofErr w:type="gramEnd"/>
       <w:r>
         <w:rPr>
           <w:rFonts w:ascii="Cambria" w:hAnsi="Cambria"/>
@@ -690,30 +776,6 @@
       <w:pPr>
         <w:pStyle w:val="Body"/>
         <w:ind w:left="360"/>
-        <w:rPr>
-          <w:rFonts w:ascii="Cambria" w:hAnsi="Cambria"/>
-        </w:rPr>
-      </w:pPr>
-    </w:p>
-    <w:p>
-      <w:pPr>
-        <w:pStyle w:val="Body"/>
-        <w:rPr>
-          <w:rFonts w:ascii="Cambria" w:hAnsi="Cambria"/>
-        </w:rPr>
-      </w:pPr>
-    </w:p>
-    <w:p>
-      <w:pPr>
-        <w:pStyle w:val="Body"/>
-        <w:rPr>
-          <w:rFonts w:ascii="Cambria" w:hAnsi="Cambria"/>
-        </w:rPr>
-      </w:pPr>
-    </w:p>
-    <w:p>
-      <w:pPr>
-        <w:pStyle w:val="Body"/>
         <w:rPr>
           <w:rFonts w:ascii="Cambria" w:hAnsi="Cambria"/>
         </w:rPr>
@@ -2870,7 +2932,21 @@
         <w:rPr>
           <w:rFonts w:ascii="Cambria" w:eastAsia="Times New Roman" w:hAnsi="Cambria" w:cs="Times New Roman"/>
         </w:rPr>
-        <w:t>The original  header and the new request header are shown as below</w:t>
+        <w:t xml:space="preserve">The </w:t>
+      </w:r>
+      <w:proofErr w:type="gramStart"/>
+      <w:r>
+        <w:rPr>
+          <w:rFonts w:ascii="Cambria" w:eastAsia="Times New Roman" w:hAnsi="Cambria" w:cs="Times New Roman"/>
+        </w:rPr>
+        <w:t>original  header</w:t>
+      </w:r>
+      <w:proofErr w:type="gramEnd"/>
+      <w:r>
+        <w:rPr>
+          <w:rFonts w:ascii="Cambria" w:eastAsia="Times New Roman" w:hAnsi="Cambria" w:cs="Times New Roman"/>
+        </w:rPr>
+        <w:t xml:space="preserve"> and the new request header are shown as below</w:t>
       </w:r>
     </w:p>
     <w:p>
@@ -2891,6 +2967,7 @@
         <w:t xml:space="preserve">The first picture has </w:t>
       </w:r>
       <w:proofErr w:type="spellStart"/>
+      <w:proofErr w:type="gramStart"/>
       <w:r>
         <w:rPr>
           <w:rFonts w:ascii="Cambria" w:eastAsia="Times New Roman" w:hAnsi="Cambria" w:cs="Times New Roman"/>
@@ -2898,6 +2975,7 @@
         <w:t>Server:Apache</w:t>
       </w:r>
       <w:proofErr w:type="spellEnd"/>
+      <w:proofErr w:type="gramEnd"/>
       <w:r>
         <w:rPr>
           <w:rFonts w:ascii="Cambria" w:eastAsia="Times New Roman" w:hAnsi="Cambria" w:cs="Times New Roman"/>
@@ -2923,6 +3001,7 @@
         <w:t xml:space="preserve">The second header only has </w:t>
       </w:r>
       <w:proofErr w:type="spellStart"/>
+      <w:proofErr w:type="gramStart"/>
       <w:r>
         <w:rPr>
           <w:rFonts w:ascii="Cambria" w:eastAsia="Times New Roman" w:hAnsi="Cambria" w:cs="Times New Roman"/>
@@ -2930,6 +3009,7 @@
         <w:t>Server:Apache</w:t>
       </w:r>
       <w:proofErr w:type="spellEnd"/>
+      <w:proofErr w:type="gramEnd"/>
       <w:r>
         <w:rPr>
           <w:rFonts w:ascii="Cambria" w:eastAsia="Times New Roman" w:hAnsi="Cambria" w:cs="Times New Roman"/>
@@ -2952,7 +3032,21 @@
         <w:rPr>
           <w:rFonts w:ascii="Cambria" w:eastAsia="Times New Roman" w:hAnsi="Cambria" w:cs="Times New Roman"/>
         </w:rPr>
-        <w:t xml:space="preserve">Hence the new setting has minimize the request header though doesn’t remove it. </w:t>
+        <w:t xml:space="preserve">Hence the new setting has </w:t>
+      </w:r>
+      <w:proofErr w:type="gramStart"/>
+      <w:r>
+        <w:rPr>
+          <w:rFonts w:ascii="Cambria" w:eastAsia="Times New Roman" w:hAnsi="Cambria" w:cs="Times New Roman"/>
+        </w:rPr>
+        <w:t>minimize</w:t>
+      </w:r>
+      <w:proofErr w:type="gramEnd"/>
+      <w:r>
+        <w:rPr>
+          <w:rFonts w:ascii="Cambria" w:eastAsia="Times New Roman" w:hAnsi="Cambria" w:cs="Times New Roman"/>
+        </w:rPr>
+        <w:t xml:space="preserve"> the request header though doesn’t remove it. </w:t>
       </w:r>
       <w:r>
         <w:rPr>
@@ -3106,18 +3200,60 @@
           </wp:anchor>
         </w:drawing>
       </w:r>
-      <w:r>
-        <w:rPr>
-          <w:rFonts w:ascii="Cambria" w:eastAsia="Times New Roman" w:hAnsi="Cambria"/>
-        </w:rPr>
-        <w:t>resorting to editing the source code</w:t>
-      </w:r>
-      <w:r>
-        <w:rPr>
-          <w:rFonts w:ascii="Cambria" w:eastAsia="Times New Roman" w:hAnsi="Cambria"/>
-        </w:rPr>
-        <w:t>.</w:t>
-      </w:r>
+    </w:p>
+    <w:p>
+      <w:pPr>
+        <w:pStyle w:val="Body"/>
+        <w:ind w:left="720"/>
+        <w:rPr>
+          <w:rFonts w:ascii="Cambria" w:eastAsia="Times New Roman" w:hAnsi="Cambria" w:cs="Times New Roman"/>
+        </w:rPr>
+      </w:pPr>
+    </w:p>
+    <w:p>
+      <w:pPr>
+        <w:pStyle w:val="Body"/>
+        <w:ind w:left="720"/>
+        <w:rPr>
+          <w:rFonts w:ascii="Cambria" w:eastAsia="Times New Roman" w:hAnsi="Cambria" w:cs="Times New Roman"/>
+        </w:rPr>
+      </w:pPr>
+    </w:p>
+    <w:p>
+      <w:pPr>
+        <w:pStyle w:val="Body"/>
+        <w:ind w:left="720"/>
+        <w:rPr>
+          <w:rFonts w:ascii="Cambria" w:eastAsia="Times New Roman" w:hAnsi="Cambria" w:cs="Times New Roman"/>
+        </w:rPr>
+      </w:pPr>
+    </w:p>
+    <w:p>
+      <w:pPr>
+        <w:pStyle w:val="Body"/>
+        <w:ind w:left="720"/>
+        <w:rPr>
+          <w:rFonts w:ascii="Cambria" w:eastAsia="Times New Roman" w:hAnsi="Cambria" w:cs="Times New Roman"/>
+        </w:rPr>
+      </w:pPr>
+    </w:p>
+    <w:p>
+      <w:pPr>
+        <w:pStyle w:val="Body"/>
+        <w:ind w:left="720"/>
+        <w:rPr>
+          <w:rFonts w:ascii="Cambria" w:eastAsia="Times New Roman" w:hAnsi="Cambria" w:cs="Times New Roman"/>
+        </w:rPr>
+      </w:pPr>
+    </w:p>
+    <w:p>
+      <w:pPr>
+        <w:pStyle w:val="Body"/>
+        <w:ind w:left="720"/>
+        <w:rPr>
+          <w:rFonts w:ascii="Cambria" w:eastAsia="Times New Roman" w:hAnsi="Cambria" w:cs="Times New Roman"/>
+        </w:rPr>
+      </w:pPr>
     </w:p>
     <w:p>
       <w:pPr>
@@ -3134,6 +3270,7 @@
         <w:rPr>
           <w:rFonts w:ascii="Cambria" w:eastAsia="Times New Roman" w:hAnsi="Cambria" w:cs="Times New Roman"/>
         </w:rPr>
+        <w:lastRenderedPageBreak/>
         <w:t>S</w:t>
       </w:r>
       <w:r>
@@ -3176,7 +3313,6 @@
           <w:rFonts w:ascii="Cambria" w:eastAsia="Times New Roman" w:hAnsi="Cambria" w:cs="Times New Roman"/>
           <w:noProof/>
         </w:rPr>
-        <w:lastRenderedPageBreak/>
         <w:drawing>
           <wp:inline distT="0" distB="0" distL="0" distR="0" wp14:anchorId="4AD69103" wp14:editId="3D760D7A">
             <wp:extent cx="5769032" cy="2520870"/>
@@ -3299,7 +3435,10 @@
     <w:sectPr>
       <w:headerReference w:type="even" r:id="rId18"/>
       <w:headerReference w:type="default" r:id="rId19"/>
-      <w:headerReference w:type="first" r:id="rId20"/>
+      <w:footerReference w:type="even" r:id="rId20"/>
+      <w:footerReference w:type="default" r:id="rId21"/>
+      <w:headerReference w:type="first" r:id="rId22"/>
+      <w:footerReference w:type="first" r:id="rId23"/>
       <w:pgSz w:w="12240" w:h="15840"/>
       <w:pgMar w:top="1440" w:right="1440" w:bottom="1440" w:left="1440" w:header="720" w:footer="864" w:gutter="0"/>
       <w:cols w:space="720"/>
@@ -3325,6 +3464,36 @@
     </w:p>
   </w:endnote>
 </w:endnotes>
+</file>
+
+<file path=word/footer1.xml><?xml version="1.0" encoding="utf-8"?>
+<w:ftr xmlns:wpc="http://schemas.microsoft.com/office/word/2010/wordprocessingCanvas" xmlns:cx="http://schemas.microsoft.com/office/drawing/2014/chartex" xmlns:cx1="http://schemas.microsoft.com/office/drawing/2015/9/8/chartex" xmlns:cx2="http://schemas.microsoft.com/office/drawing/2015/10/21/chartex" xmlns:cx3="http://schemas.microsoft.com/office/drawing/2016/5/9/chartex" xmlns:cx4="http://schemas.microsoft.com/office/drawing/2016/5/10/chartex" xmlns:cx5="http://schemas.microsoft.com/office/drawing/2016/5/11/chartex" xmlns:cx6="http://schemas.microsoft.com/office/drawing/2016/5/12/chartex" xmlns:cx7="http://schemas.microsoft.com/office/drawing/2016/5/13/chartex" xmlns:cx8="http://schemas.microsoft.com/office/drawing/2016/5/14/chartex" xmlns:mc="http://schemas.openxmlformats.org/markup-compatibility/2006" xmlns:aink="http://schemas.microsoft.com/office/drawing/2016/ink" xmlns:am3d="http://schemas.microsoft.com/office/drawing/2017/model3d" xmlns:o="urn:schemas-microsoft-com:office:office" xmlns:r="http://schemas.openxmlformats.org/officeDocument/2006/relationships" xmlns:m="http://schemas.openxmlformats.org/officeDocument/2006/math" xmlns:v="urn:schemas-microsoft-com:vml" xmlns:wp14="http://schemas.microsoft.com/office/word/2010/wordprocessingDrawing" xmlns:wp="http://schemas.openxmlformats.org/drawingml/2006/wordprocessingDrawing" xmlns:w10="urn:schemas-microsoft-com:office:word" xmlns:w="http://schemas.openxmlformats.org/wordprocessingml/2006/main" xmlns:w14="http://schemas.microsoft.com/office/word/2010/wordml" xmlns:w15="http://schemas.microsoft.com/office/word/2012/wordml" xmlns:w16cid="http://schemas.microsoft.com/office/word/2016/wordml/cid" xmlns:w16se="http://schemas.microsoft.com/office/word/2015/wordml/symex" xmlns:wpg="http://schemas.microsoft.com/office/word/2010/wordprocessingGroup" xmlns:wpi="http://schemas.microsoft.com/office/word/2010/wordprocessingInk" xmlns:wne="http://schemas.microsoft.com/office/word/2006/wordml" xmlns:wps="http://schemas.microsoft.com/office/word/2010/wordprocessingShape" mc:Ignorable="w14 w15 w16se w16cid wp14">
+  <w:p>
+    <w:pPr>
+      <w:pStyle w:val="Footer"/>
+    </w:pPr>
+  </w:p>
+</w:ftr>
+</file>
+
+<file path=word/footer2.xml><?xml version="1.0" encoding="utf-8"?>
+<w:ftr xmlns:wpc="http://schemas.microsoft.com/office/word/2010/wordprocessingCanvas" xmlns:cx="http://schemas.microsoft.com/office/drawing/2014/chartex" xmlns:cx1="http://schemas.microsoft.com/office/drawing/2015/9/8/chartex" xmlns:cx2="http://schemas.microsoft.com/office/drawing/2015/10/21/chartex" xmlns:cx3="http://schemas.microsoft.com/office/drawing/2016/5/9/chartex" xmlns:cx4="http://schemas.microsoft.com/office/drawing/2016/5/10/chartex" xmlns:cx5="http://schemas.microsoft.com/office/drawing/2016/5/11/chartex" xmlns:cx6="http://schemas.microsoft.com/office/drawing/2016/5/12/chartex" xmlns:cx7="http://schemas.microsoft.com/office/drawing/2016/5/13/chartex" xmlns:cx8="http://schemas.microsoft.com/office/drawing/2016/5/14/chartex" xmlns:mc="http://schemas.openxmlformats.org/markup-compatibility/2006" xmlns:aink="http://schemas.microsoft.com/office/drawing/2016/ink" xmlns:am3d="http://schemas.microsoft.com/office/drawing/2017/model3d" xmlns:o="urn:schemas-microsoft-com:office:office" xmlns:r="http://schemas.openxmlformats.org/officeDocument/2006/relationships" xmlns:m="http://schemas.openxmlformats.org/officeDocument/2006/math" xmlns:v="urn:schemas-microsoft-com:vml" xmlns:wp14="http://schemas.microsoft.com/office/word/2010/wordprocessingDrawing" xmlns:wp="http://schemas.openxmlformats.org/drawingml/2006/wordprocessingDrawing" xmlns:w10="urn:schemas-microsoft-com:office:word" xmlns:w="http://schemas.openxmlformats.org/wordprocessingml/2006/main" xmlns:w14="http://schemas.microsoft.com/office/word/2010/wordml" xmlns:w15="http://schemas.microsoft.com/office/word/2012/wordml" xmlns:w16cid="http://schemas.microsoft.com/office/word/2016/wordml/cid" xmlns:w16se="http://schemas.microsoft.com/office/word/2015/wordml/symex" xmlns:wpg="http://schemas.microsoft.com/office/word/2010/wordprocessingGroup" xmlns:wpi="http://schemas.microsoft.com/office/word/2010/wordprocessingInk" xmlns:wne="http://schemas.microsoft.com/office/word/2006/wordml" xmlns:wps="http://schemas.microsoft.com/office/word/2010/wordprocessingShape" mc:Ignorable="w14 w15 w16se w16cid wp14">
+  <w:p>
+    <w:pPr>
+      <w:pStyle w:val="Footer"/>
+    </w:pPr>
+  </w:p>
+</w:ftr>
+</file>
+
+<file path=word/footer3.xml><?xml version="1.0" encoding="utf-8"?>
+<w:ftr xmlns:wpc="http://schemas.microsoft.com/office/word/2010/wordprocessingCanvas" xmlns:cx="http://schemas.microsoft.com/office/drawing/2014/chartex" xmlns:cx1="http://schemas.microsoft.com/office/drawing/2015/9/8/chartex" xmlns:cx2="http://schemas.microsoft.com/office/drawing/2015/10/21/chartex" xmlns:cx3="http://schemas.microsoft.com/office/drawing/2016/5/9/chartex" xmlns:cx4="http://schemas.microsoft.com/office/drawing/2016/5/10/chartex" xmlns:cx5="http://schemas.microsoft.com/office/drawing/2016/5/11/chartex" xmlns:cx6="http://schemas.microsoft.com/office/drawing/2016/5/12/chartex" xmlns:cx7="http://schemas.microsoft.com/office/drawing/2016/5/13/chartex" xmlns:cx8="http://schemas.microsoft.com/office/drawing/2016/5/14/chartex" xmlns:mc="http://schemas.openxmlformats.org/markup-compatibility/2006" xmlns:aink="http://schemas.microsoft.com/office/drawing/2016/ink" xmlns:am3d="http://schemas.microsoft.com/office/drawing/2017/model3d" xmlns:o="urn:schemas-microsoft-com:office:office" xmlns:r="http://schemas.openxmlformats.org/officeDocument/2006/relationships" xmlns:m="http://schemas.openxmlformats.org/officeDocument/2006/math" xmlns:v="urn:schemas-microsoft-com:vml" xmlns:wp14="http://schemas.microsoft.com/office/word/2010/wordprocessingDrawing" xmlns:wp="http://schemas.openxmlformats.org/drawingml/2006/wordprocessingDrawing" xmlns:w10="urn:schemas-microsoft-com:office:word" xmlns:w="http://schemas.openxmlformats.org/wordprocessingml/2006/main" xmlns:w14="http://schemas.microsoft.com/office/word/2010/wordml" xmlns:w15="http://schemas.microsoft.com/office/word/2012/wordml" xmlns:w16cid="http://schemas.microsoft.com/office/word/2016/wordml/cid" xmlns:w16se="http://schemas.microsoft.com/office/word/2015/wordml/symex" xmlns:wpg="http://schemas.microsoft.com/office/word/2010/wordprocessingGroup" xmlns:wpi="http://schemas.microsoft.com/office/word/2010/wordprocessingInk" xmlns:wne="http://schemas.microsoft.com/office/word/2006/wordml" xmlns:wps="http://schemas.microsoft.com/office/word/2010/wordprocessingShape" mc:Ignorable="w14 w15 w16se w16cid wp14">
+  <w:p>
+    <w:pPr>
+      <w:pStyle w:val="Footer"/>
+    </w:pPr>
+  </w:p>
+</w:ftr>
 </file>
 
 <file path=word/footnotes.xml><?xml version="1.0" encoding="utf-8"?>

</xml_diff>